<commit_message>
Modifico el modelo relacional
</commit_message>
<xml_diff>
--- a/Base de Datos/Pi.docx
+++ b/Base de Datos/Pi.docx
@@ -164,6 +164,7 @@
     </w:p>
     <w:p>
       <w:pPr>
+        <w:ind w:firstLine="708"/>
         <w:rPr>
           <w:sz w:val="36"/>
         </w:rPr>
@@ -198,6 +199,262 @@
           <w:sz w:val="40"/>
         </w:rPr>
         <w:t>)</w:t>
+      </w:r>
+    </w:p>
+    <w:p>
+      <w:pPr>
+        <w:ind w:firstLine="708"/>
+        <w:rPr>
+          <w:sz w:val="36"/>
+        </w:rPr>
+      </w:pPr>
+      <w:r>
+        <w:rPr>
+          <w:sz w:val="36"/>
+        </w:rPr>
+        <w:t xml:space="preserve">CA </w:t>
+      </w:r>
+      <w:r>
+        <w:rPr>
+          <w:sz w:val="36"/>
+        </w:rPr>
+        <w:t>{DNI</w:t>
+      </w:r>
+      <w:r>
+        <w:rPr>
+          <w:sz w:val="36"/>
+        </w:rPr>
+        <w:t xml:space="preserve"> </w:t>
+      </w:r>
+      <w:r>
+        <w:rPr>
+          <w:sz w:val="36"/>
+        </w:rPr>
+        <w:sym w:font="Wingdings" w:char="F0E0"/>
+      </w:r>
+      <w:r>
+        <w:rPr>
+          <w:sz w:val="36"/>
+        </w:rPr>
+        <w:t xml:space="preserve"> </w:t>
+      </w:r>
+      <w:r>
+        <w:rPr>
+          <w:sz w:val="36"/>
+        </w:rPr>
+        <w:t>Cliente}</w:t>
+      </w:r>
+    </w:p>
+    <w:p>
+      <w:pPr>
+        <w:ind w:firstLine="708"/>
+        <w:rPr>
+          <w:sz w:val="36"/>
+        </w:rPr>
+      </w:pPr>
+      <w:r>
+        <w:rPr>
+          <w:sz w:val="36"/>
+        </w:rPr>
+        <w:t xml:space="preserve">CA {Código </w:t>
+      </w:r>
+      <w:r>
+        <w:rPr>
+          <w:sz w:val="36"/>
+        </w:rPr>
+        <w:sym w:font="Wingdings" w:char="F0E0"/>
+      </w:r>
+      <w:r>
+        <w:rPr>
+          <w:sz w:val="36"/>
+        </w:rPr>
+        <w:t>Producto}</w:t>
+      </w:r>
+    </w:p>
+    <w:p>
+      <w:pPr>
+        <w:rPr>
+          <w:sz w:val="40"/>
+        </w:rPr>
+      </w:pPr>
+      <w:r>
+        <w:rPr>
+          <w:sz w:val="40"/>
+        </w:rPr>
+        <w:t>Cliente (</w:t>
+      </w:r>
+      <w:r>
+        <w:rPr>
+          <w:sz w:val="40"/>
+        </w:rPr>
+        <w:t>Código</w:t>
+      </w:r>
+      <w:r>
+        <w:rPr>
+          <w:sz w:val="40"/>
+        </w:rPr>
+        <w:t xml:space="preserve">, Nombre, </w:t>
+      </w:r>
+      <w:r>
+        <w:rPr>
+          <w:sz w:val="40"/>
+        </w:rPr>
+        <w:t>Categoría</w:t>
+      </w:r>
+      <w:r>
+        <w:rPr>
+          <w:sz w:val="40"/>
+        </w:rPr>
+        <w:t xml:space="preserve">, </w:t>
+      </w:r>
+      <w:r>
+        <w:rPr>
+          <w:sz w:val="40"/>
+        </w:rPr>
+        <w:t>Precio</w:t>
+      </w:r>
+      <w:r>
+        <w:rPr>
+          <w:sz w:val="40"/>
+        </w:rPr>
+        <w:t xml:space="preserve">, </w:t>
+      </w:r>
+      <w:r>
+        <w:rPr>
+          <w:sz w:val="40"/>
+        </w:rPr>
+        <w:t xml:space="preserve">Stock, </w:t>
+      </w:r>
+      <w:proofErr w:type="spellStart"/>
+      <w:r>
+        <w:rPr>
+          <w:sz w:val="40"/>
+        </w:rPr>
+        <w:t>Cif_Proveedor</w:t>
+      </w:r>
+      <w:proofErr w:type="spellEnd"/>
+      <w:r>
+        <w:rPr>
+          <w:sz w:val="40"/>
+        </w:rPr>
+        <w:t xml:space="preserve">, </w:t>
+      </w:r>
+      <w:proofErr w:type="spellStart"/>
+      <w:r>
+        <w:rPr>
+          <w:sz w:val="40"/>
+        </w:rPr>
+        <w:t>Dni_Cliente</w:t>
+      </w:r>
+      <w:proofErr w:type="spellEnd"/>
+      <w:r>
+        <w:rPr>
+          <w:sz w:val="40"/>
+        </w:rPr>
+        <w:t>)</w:t>
+      </w:r>
+    </w:p>
+    <w:p>
+      <w:pPr>
+        <w:ind w:firstLine="708"/>
+        <w:rPr>
+          <w:sz w:val="36"/>
+        </w:rPr>
+      </w:pPr>
+      <w:r>
+        <w:rPr>
+          <w:sz w:val="36"/>
+        </w:rPr>
+        <w:t xml:space="preserve">CP </w:t>
+      </w:r>
+      <w:r>
+        <w:rPr>
+          <w:sz w:val="36"/>
+        </w:rPr>
+        <w:t>{</w:t>
+      </w:r>
+      <w:r>
+        <w:rPr>
+          <w:sz w:val="36"/>
+        </w:rPr>
+        <w:t>Código</w:t>
+      </w:r>
+      <w:r>
+        <w:rPr>
+          <w:sz w:val="36"/>
+        </w:rPr>
+        <w:t>}</w:t>
+      </w:r>
+    </w:p>
+    <w:p>
+      <w:pPr>
+        <w:rPr>
+          <w:sz w:val="40"/>
+        </w:rPr>
+      </w:pPr>
+      <w:r>
+        <w:rPr>
+          <w:sz w:val="40"/>
+        </w:rPr>
+        <w:t>Provee (CIF, Código)</w:t>
+      </w:r>
+    </w:p>
+    <w:p>
+      <w:pPr>
+        <w:ind w:firstLine="708"/>
+        <w:rPr>
+          <w:sz w:val="36"/>
+        </w:rPr>
+      </w:pPr>
+      <w:r>
+        <w:rPr>
+          <w:sz w:val="36"/>
+        </w:rPr>
+        <w:t xml:space="preserve">CA {CIF </w:t>
+      </w:r>
+      <w:r>
+        <w:rPr>
+          <w:sz w:val="36"/>
+        </w:rPr>
+        <w:sym w:font="Wingdings" w:char="F0E0"/>
+      </w:r>
+      <w:r>
+        <w:rPr>
+          <w:sz w:val="36"/>
+        </w:rPr>
+        <w:t xml:space="preserve"> Proveedor}</w:t>
+      </w:r>
+    </w:p>
+    <w:p>
+      <w:pPr>
+        <w:ind w:firstLine="708"/>
+        <w:rPr>
+          <w:sz w:val="36"/>
+        </w:rPr>
+      </w:pPr>
+      <w:r>
+        <w:rPr>
+          <w:sz w:val="36"/>
+        </w:rPr>
+        <w:t xml:space="preserve">CA {Código </w:t>
+      </w:r>
+      <w:r>
+        <w:rPr>
+          <w:sz w:val="36"/>
+        </w:rPr>
+        <w:sym w:font="Wingdings" w:char="F0E0"/>
+      </w:r>
+      <w:r>
+        <w:rPr>
+          <w:sz w:val="36"/>
+        </w:rPr>
+        <w:t>Producto</w:t>
+      </w:r>
+      <w:r>
+        <w:rPr>
+          <w:sz w:val="36"/>
+        </w:rPr>
+        <w:t>}</w:t>
       </w:r>
       <w:bookmarkStart w:id="0" w:name="_GoBack"/>
       <w:bookmarkEnd w:id="0"/>
@@ -205,380 +462,28 @@
     <w:p>
       <w:pPr>
         <w:rPr>
-          <w:sz w:val="36"/>
-        </w:rPr>
-      </w:pPr>
-      <w:r>
-        <w:rPr>
-          <w:sz w:val="36"/>
-        </w:rPr>
-        <w:t xml:space="preserve">CA </w:t>
-      </w:r>
-      <w:r>
-        <w:rPr>
-          <w:sz w:val="36"/>
-        </w:rPr>
-        <w:t>{DNI</w:t>
-      </w:r>
-      <w:r>
-        <w:rPr>
-          <w:sz w:val="36"/>
-        </w:rPr>
-        <w:t xml:space="preserve"> </w:t>
-      </w:r>
-      <w:r>
-        <w:rPr>
-          <w:sz w:val="36"/>
-        </w:rPr>
-        <w:sym w:font="Wingdings" w:char="F0E0"/>
-      </w:r>
-      <w:r>
-        <w:rPr>
-          <w:sz w:val="36"/>
-        </w:rPr>
-        <w:t xml:space="preserve"> </w:t>
-      </w:r>
-      <w:r>
-        <w:rPr>
-          <w:sz w:val="36"/>
-        </w:rPr>
-        <w:t>Cliente}</w:t>
-      </w:r>
-    </w:p>
-    <w:p>
-      <w:pPr>
-        <w:rPr>
-          <w:sz w:val="36"/>
-        </w:rPr>
-      </w:pPr>
-      <w:r>
-        <w:rPr>
-          <w:sz w:val="36"/>
-        </w:rPr>
-        <w:t xml:space="preserve">CA {Código </w:t>
-      </w:r>
-      <w:r>
-        <w:rPr>
-          <w:sz w:val="36"/>
-        </w:rPr>
-        <w:sym w:font="Wingdings" w:char="F0E0"/>
-      </w:r>
-      <w:r>
-        <w:rPr>
-          <w:sz w:val="36"/>
-        </w:rPr>
-        <w:t>Producto}</w:t>
-      </w:r>
-    </w:p>
-    <w:p>
-      <w:pPr>
-        <w:rPr>
-          <w:sz w:val="40"/>
-        </w:rPr>
-      </w:pPr>
-      <w:r>
-        <w:rPr>
-          <w:sz w:val="40"/>
-        </w:rPr>
-        <w:t>Cliente (</w:t>
-      </w:r>
-      <w:r>
-        <w:rPr>
-          <w:sz w:val="40"/>
-        </w:rPr>
-        <w:t>Código</w:t>
-      </w:r>
-      <w:r>
-        <w:rPr>
-          <w:sz w:val="40"/>
-        </w:rPr>
-        <w:t xml:space="preserve">, Nombre, </w:t>
-      </w:r>
-      <w:r>
-        <w:rPr>
-          <w:sz w:val="40"/>
-        </w:rPr>
-        <w:t>Categoría</w:t>
-      </w:r>
-      <w:r>
-        <w:rPr>
-          <w:sz w:val="40"/>
-        </w:rPr>
-        <w:t xml:space="preserve">, </w:t>
-      </w:r>
-      <w:r>
-        <w:rPr>
-          <w:sz w:val="40"/>
-        </w:rPr>
-        <w:t>Precio</w:t>
-      </w:r>
-      <w:r>
-        <w:rPr>
-          <w:sz w:val="40"/>
-        </w:rPr>
-        <w:t xml:space="preserve">, </w:t>
-      </w:r>
-      <w:r>
-        <w:rPr>
-          <w:sz w:val="40"/>
-        </w:rPr>
-        <w:t xml:space="preserve">Stock, </w:t>
-      </w:r>
-      <w:proofErr w:type="spellStart"/>
-      <w:r>
-        <w:rPr>
-          <w:sz w:val="40"/>
-        </w:rPr>
-        <w:t>Cif_Proveedor</w:t>
-      </w:r>
-      <w:proofErr w:type="spellEnd"/>
-      <w:r>
-        <w:rPr>
-          <w:sz w:val="40"/>
-        </w:rPr>
-        <w:t xml:space="preserve">, </w:t>
-      </w:r>
-      <w:proofErr w:type="spellStart"/>
-      <w:r>
-        <w:rPr>
-          <w:sz w:val="40"/>
-        </w:rPr>
-        <w:t>Dni_Cliente</w:t>
-      </w:r>
-      <w:proofErr w:type="spellEnd"/>
-      <w:r>
-        <w:rPr>
-          <w:sz w:val="40"/>
-        </w:rPr>
-        <w:t>)</w:t>
-      </w:r>
-    </w:p>
-    <w:p>
-      <w:pPr>
-        <w:rPr>
-          <w:sz w:val="36"/>
-        </w:rPr>
-      </w:pPr>
-      <w:r>
-        <w:rPr>
-          <w:sz w:val="36"/>
-        </w:rPr>
-        <w:t xml:space="preserve">CP </w:t>
-      </w:r>
-      <w:r>
-        <w:rPr>
-          <w:sz w:val="36"/>
-        </w:rPr>
-        <w:t>{</w:t>
-      </w:r>
-      <w:r>
-        <w:rPr>
-          <w:sz w:val="36"/>
-        </w:rPr>
-        <w:t>Código</w:t>
-      </w:r>
-      <w:r>
-        <w:rPr>
-          <w:sz w:val="36"/>
-        </w:rPr>
-        <w:t>}</w:t>
-      </w:r>
-    </w:p>
-    <w:p>
-      <w:pPr>
-        <w:rPr>
-          <w:sz w:val="40"/>
-        </w:rPr>
-      </w:pPr>
-      <w:r>
-        <w:rPr>
-          <w:sz w:val="40"/>
-        </w:rPr>
-        <w:t>Provee</w:t>
-      </w:r>
-      <w:r>
-        <w:rPr>
-          <w:sz w:val="40"/>
-        </w:rPr>
-        <w:t xml:space="preserve"> (</w:t>
-      </w:r>
-      <w:r>
-        <w:rPr>
-          <w:sz w:val="40"/>
-        </w:rPr>
-        <w:t>CIF</w:t>
-      </w:r>
-      <w:r>
-        <w:rPr>
-          <w:sz w:val="40"/>
-        </w:rPr>
-        <w:t>, Código)</w:t>
-      </w:r>
-    </w:p>
-    <w:p>
-      <w:pPr>
-        <w:rPr>
-          <w:sz w:val="36"/>
-        </w:rPr>
-      </w:pPr>
-      <w:r>
-        <w:rPr>
-          <w:sz w:val="36"/>
-        </w:rPr>
-        <w:t>CA {</w:t>
-      </w:r>
-      <w:r>
-        <w:rPr>
-          <w:sz w:val="36"/>
-        </w:rPr>
-        <w:t>CIF</w:t>
-      </w:r>
-      <w:r>
-        <w:rPr>
-          <w:sz w:val="36"/>
-        </w:rPr>
-        <w:t xml:space="preserve"> </w:t>
-      </w:r>
-      <w:r>
-        <w:rPr>
-          <w:sz w:val="36"/>
-        </w:rPr>
-        <w:sym w:font="Wingdings" w:char="F0E0"/>
-      </w:r>
-      <w:r>
-        <w:rPr>
-          <w:sz w:val="36"/>
-        </w:rPr>
-        <w:t xml:space="preserve"> </w:t>
-      </w:r>
-      <w:r>
-        <w:rPr>
-          <w:sz w:val="36"/>
-        </w:rPr>
-        <w:t>Proveedor</w:t>
-      </w:r>
-      <w:r>
-        <w:rPr>
-          <w:sz w:val="36"/>
-        </w:rPr>
-        <w:t>}</w:t>
-      </w:r>
-    </w:p>
-    <w:p>
-      <w:pPr>
-        <w:rPr>
-          <w:sz w:val="36"/>
-        </w:rPr>
-      </w:pPr>
-      <w:r>
-        <w:rPr>
-          <w:sz w:val="36"/>
-        </w:rPr>
-        <w:t xml:space="preserve">CA {Código </w:t>
-      </w:r>
-      <w:r>
-        <w:rPr>
-          <w:sz w:val="36"/>
-        </w:rPr>
-        <w:sym w:font="Wingdings" w:char="F0E0"/>
-      </w:r>
-      <w:r>
-        <w:rPr>
-          <w:sz w:val="36"/>
-        </w:rPr>
-        <w:t>Producto</w:t>
-      </w:r>
-    </w:p>
-    <w:p>
-      <w:pPr>
-        <w:rPr>
-          <w:sz w:val="40"/>
-        </w:rPr>
-      </w:pPr>
-      <w:r>
-        <w:rPr>
-          <w:sz w:val="40"/>
-        </w:rPr>
-        <w:t>Proveedor</w:t>
-      </w:r>
-      <w:r>
-        <w:rPr>
-          <w:sz w:val="40"/>
-        </w:rPr>
-        <w:t xml:space="preserve"> (</w:t>
-      </w:r>
-      <w:r>
-        <w:rPr>
-          <w:sz w:val="40"/>
-        </w:rPr>
-        <w:t>CIF</w:t>
-      </w:r>
-      <w:r>
-        <w:rPr>
-          <w:sz w:val="40"/>
-        </w:rPr>
-        <w:t xml:space="preserve">, Nombre, </w:t>
-      </w:r>
-      <w:r>
-        <w:rPr>
-          <w:sz w:val="40"/>
-        </w:rPr>
-        <w:t>Producto</w:t>
-      </w:r>
-      <w:r>
-        <w:rPr>
-          <w:sz w:val="40"/>
-        </w:rPr>
-        <w:t xml:space="preserve">, </w:t>
-      </w:r>
-      <w:r>
-        <w:rPr>
-          <w:sz w:val="40"/>
-        </w:rPr>
-        <w:t>Dirección</w:t>
-      </w:r>
-      <w:r>
-        <w:rPr>
-          <w:sz w:val="40"/>
-        </w:rPr>
-        <w:t xml:space="preserve">, </w:t>
-      </w:r>
-      <w:r>
-        <w:rPr>
-          <w:sz w:val="40"/>
-        </w:rPr>
-        <w:t>Teléfono</w:t>
-      </w:r>
-      <w:r>
-        <w:rPr>
-          <w:sz w:val="40"/>
-        </w:rPr>
-        <w:t>)</w:t>
-      </w:r>
-    </w:p>
-    <w:p>
-      <w:pPr>
-        <w:rPr>
-          <w:sz w:val="36"/>
-        </w:rPr>
-      </w:pPr>
-      <w:r>
-        <w:rPr>
-          <w:sz w:val="36"/>
-        </w:rPr>
-        <w:t>CP {</w:t>
-      </w:r>
-      <w:r>
-        <w:rPr>
-          <w:sz w:val="36"/>
-        </w:rPr>
-        <w:t>CIF</w:t>
-      </w:r>
-      <w:r>
-        <w:rPr>
-          <w:sz w:val="36"/>
-        </w:rPr>
-        <w:t>}</w:t>
+          <w:sz w:val="40"/>
+        </w:rPr>
+      </w:pPr>
+      <w:r>
+        <w:rPr>
+          <w:sz w:val="40"/>
+        </w:rPr>
+        <w:t>Proveedor (CIF, Nombre, Producto, Dirección, Teléfono)</w:t>
+      </w:r>
+    </w:p>
+    <w:p>
+      <w:pPr>
+        <w:ind w:firstLine="708"/>
+        <w:rPr>
+          <w:sz w:val="36"/>
+        </w:rPr>
+      </w:pPr>
+      <w:r>
+        <w:rPr>
+          <w:sz w:val="36"/>
+        </w:rPr>
+        <w:t>CP {CIF}</w:t>
       </w:r>
     </w:p>
     <w:p>

</xml_diff>